<commit_message>
migreted from bower to yarn, fixed init.bat
</commit_message>
<xml_diff>
--- a/EX1.docx
+++ b/EX1.docx
@@ -1175,6 +1175,7 @@
       <w:pPr>
         <w:bidi w:val="0"/>
         <w:rPr>
+          <w:rFonts w:hint="cs"/>
           <w:sz w:val="14"/>
           <w:szCs w:val="14"/>
         </w:rPr>
@@ -1203,27 +1204,35 @@
           <w:sz w:val="14"/>
           <w:szCs w:val="14"/>
         </w:rPr>
-        <w:t>the system shall be writen in c</w:t>
-      </w:r>
-      <w:r>
-        <w:rPr>
-          <w:rFonts w:cs="Arial"/>
-          <w:sz w:val="14"/>
-          <w:szCs w:val="14"/>
-          <w:rtl/>
-        </w:rPr>
-        <w:t>#.</w:t>
-      </w:r>
-    </w:p>
-    <w:p>
-      <w:pPr>
-        <w:bidi w:val="0"/>
-        <w:rPr>
-          <w:rFonts w:hint="cs"/>
-          <w:sz w:val="14"/>
-          <w:szCs w:val="14"/>
-        </w:rPr>
-      </w:pPr>
+        <w:t xml:space="preserve">the system shall be writen in </w:t>
+      </w:r>
+      <w:r>
+        <w:rPr>
+          <w:sz w:val="14"/>
+          <w:szCs w:val="14"/>
+        </w:rPr>
+        <w:t>"MEAN stack"</w:t>
+      </w:r>
+      <w:bookmarkStart w:id="0" w:name="_GoBack"/>
+      <w:bookmarkEnd w:id="0"/>
+    </w:p>
+    <w:p>
+      <w:pPr>
+        <w:bidi w:val="0"/>
+        <w:rPr>
+          <w:sz w:val="14"/>
+          <w:szCs w:val="14"/>
+        </w:rPr>
+      </w:pPr>
+      <w:r>
+        <w:rPr>
+          <w:rFonts w:cs="Arial" w:hint="cs"/>
+          <w:sz w:val="14"/>
+          <w:szCs w:val="14"/>
+          <w:rtl/>
+        </w:rPr>
+        <w:t>\</w:t>
+      </w:r>
       <w:r>
         <w:rPr>
           <w:rFonts w:cs="Arial"/>
@@ -1276,8 +1285,6 @@
         </w:rPr>
         <w:t>esign</w:t>
       </w:r>
-      <w:bookmarkStart w:id="0" w:name="_GoBack"/>
-      <w:bookmarkEnd w:id="0"/>
       <w:r>
         <w:rPr>
           <w:rFonts w:hint="cs"/>

</xml_diff>